<commit_message>
Corrected minor issues with TestCases
</commit_message>
<xml_diff>
--- a/SEP/Writing/Project Report/TestCases for FlyHigh.docx
+++ b/SEP/Writing/Project Report/TestCases for FlyHigh.docx
@@ -57,8 +57,6 @@
         </w:rPr>
         <w:t xml:space="preserve">&amp; </w:t>
       </w:r>
-      <w:bookmarkStart w:id="0" w:name="_GoBack"/>
-      <w:bookmarkEnd w:id="0"/>
       <w:proofErr w:type="spellStart"/>
       <w:r>
         <w:rPr>
@@ -356,21 +354,19 @@
               <w:rPr>
                 <w:lang w:val="en-US"/>
               </w:rPr>
-              <w:t xml:space="preserve">Scenario 1 – </w:t>
-            </w:r>
-            <w:proofErr w:type="spellStart"/>
-            <w:r>
-              <w:rPr>
-                <w:lang w:val="en-US"/>
-              </w:rPr>
-              <w:t>Succesfull</w:t>
-            </w:r>
-            <w:proofErr w:type="spellEnd"/>
-            <w:r>
-              <w:rPr>
-                <w:lang w:val="en-US"/>
-              </w:rPr>
-              <w:t xml:space="preserve"> adding an element</w:t>
+              <w:t>Scenario 1 – Succe</w:t>
+            </w:r>
+            <w:r>
+              <w:rPr>
+                <w:lang w:val="en-US"/>
+              </w:rPr>
+              <w:t>s</w:t>
+            </w:r>
+            <w:r>
+              <w:rPr>
+                <w:lang w:val="en-US"/>
+              </w:rPr>
+              <w:t>sful adding an element</w:t>
             </w:r>
           </w:p>
         </w:tc>
@@ -5206,21 +5202,19 @@
               <w:rPr>
                 <w:lang w:val="en-US"/>
               </w:rPr>
-              <w:t xml:space="preserve">Scenario 1 – </w:t>
-            </w:r>
-            <w:proofErr w:type="spellStart"/>
-            <w:r>
-              <w:rPr>
-                <w:lang w:val="en-US"/>
-              </w:rPr>
-              <w:t>Succesfull</w:t>
-            </w:r>
-            <w:proofErr w:type="spellEnd"/>
-            <w:r>
-              <w:rPr>
-                <w:lang w:val="en-US"/>
-              </w:rPr>
-              <w:t xml:space="preserve"> </w:t>
+              <w:t>Scenario 1 – Succe</w:t>
+            </w:r>
+            <w:r>
+              <w:rPr>
+                <w:lang w:val="en-US"/>
+              </w:rPr>
+              <w:t>s</w:t>
+            </w:r>
+            <w:r>
+              <w:rPr>
+                <w:lang w:val="en-US"/>
+              </w:rPr>
+              <w:t xml:space="preserve">sful </w:t>
             </w:r>
             <w:r>
               <w:rPr>
@@ -9303,16 +9297,28 @@
               <w:rPr>
                 <w:lang w:val="en-US"/>
               </w:rPr>
-              <w:t xml:space="preserve">Scenario 1 – </w:t>
-            </w:r>
-            <w:proofErr w:type="spellStart"/>
-            <w:r>
-              <w:rPr>
-                <w:lang w:val="en-US"/>
-              </w:rPr>
-              <w:t>Succesfull</w:t>
-            </w:r>
-            <w:proofErr w:type="spellEnd"/>
+              <w:t>Scenario 1 – Succes</w:t>
+            </w:r>
+            <w:r>
+              <w:rPr>
+                <w:lang w:val="en-US"/>
+              </w:rPr>
+              <w:t>s</w:t>
+            </w:r>
+            <w:r>
+              <w:rPr>
+                <w:lang w:val="en-US"/>
+              </w:rPr>
+              <w:t>fu</w:t>
+            </w:r>
+            <w:r>
+              <w:rPr>
+                <w:lang w:val="en-US"/>
+              </w:rPr>
+              <w:t>l</w:t>
+            </w:r>
+            <w:bookmarkStart w:id="0" w:name="_GoBack"/>
+            <w:bookmarkEnd w:id="0"/>
             <w:r>
               <w:rPr>
                 <w:lang w:val="en-US"/>

</xml_diff>